<commit_message>
Minor updates in the documentation part.
</commit_message>
<xml_diff>
--- a/Overview.docx
+++ b/Overview.docx
@@ -21,28 +21,12 @@
     </w:p>
     <w:p>
       <w:r>
-        <w:t>The main goal was to see to what extend Dash/</w:t>
-      </w:r>
-      <w:proofErr w:type="spellStart"/>
-      <w:r>
-        <w:t>Plotly</w:t>
-      </w:r>
-      <w:proofErr w:type="spellEnd"/>
-      <w:r>
-        <w:t xml:space="preserve"> in python can be used to build a single webpage application that goes a step beyond displaying static data or data purely derived from single selections.</w:t>
-      </w:r>
-    </w:p>
-    <w:p>
-      <w:r>
-        <w:t xml:space="preserve">Since my background is linked to </w:t>
-      </w:r>
-      <w:proofErr w:type="gramStart"/>
-      <w:r>
-        <w:t>C#</w:t>
-      </w:r>
-      <w:proofErr w:type="gramEnd"/>
-      <w:r>
-        <w:t xml:space="preserve"> I chose to add interoperability with C# to see how well those languages could work together. In this case I have chosen to use a text file/command line interface, but conceptual </w:t>
+        <w:t>The main goal was to see to what extend Dash/Plotly in python can be used to build a single webpage application that goes a step beyond displaying static data or data purely derived from single selections.</w:t>
+      </w:r>
+    </w:p>
+    <w:p>
+      <w:r>
+        <w:t xml:space="preserve">Since my background is linked to C# I chose to add interoperability with C# to see how well those languages could work together. In this case I have chosen to use a text file/command line interface, but conceptual </w:t>
       </w:r>
       <w:r>
         <w:t xml:space="preserve">only the interfacing layer changes when the communication would be wrapped in </w:t>
@@ -84,6 +68,18 @@
       <w:pPr>
         <w:pStyle w:val="ListParagraph"/>
         <w:numPr>
+          <w:ilvl w:val="1"/>
+          <w:numId w:val="3"/>
+        </w:numPr>
+      </w:pPr>
+      <w:r>
+        <w:t>Ensure that both python and pip are in the PATH env. variable</w:t>
+      </w:r>
+    </w:p>
+    <w:p>
+      <w:pPr>
+        <w:pStyle w:val="ListParagraph"/>
+        <w:numPr>
           <w:ilvl w:val="0"/>
           <w:numId w:val="3"/>
         </w:numPr>
@@ -113,12 +109,24 @@
         </w:numPr>
       </w:pPr>
       <w:r>
-        <w:t>Read/write access to the working.</w:t>
-      </w:r>
-    </w:p>
-    <w:p>
-      <w:r>
-        <w:t>The additionally installed packages, also contained in the requirement file, are:</w:t>
+        <w:t>Read/write access to the working</w:t>
+      </w:r>
+      <w:r>
+        <w:t xml:space="preserve"> folder</w:t>
+      </w:r>
+      <w:r>
+        <w:t>.</w:t>
+      </w:r>
+    </w:p>
+    <w:p>
+      <w:r>
+        <w:t>The additionally installed packages</w:t>
+      </w:r>
+      <w:r>
+        <w:t xml:space="preserve"> which are </w:t>
+      </w:r>
+      <w:r>
+        <w:t>also contained in the requirement file:</w:t>
       </w:r>
     </w:p>
     <w:p>
@@ -141,11 +149,9 @@
           <w:numId w:val="3"/>
         </w:numPr>
       </w:pPr>
-      <w:proofErr w:type="spellStart"/>
       <w:r>
         <w:t>dash_bootstrap_components</w:t>
       </w:r>
-      <w:proofErr w:type="spellEnd"/>
     </w:p>
     <w:p>
       <w:pPr>
@@ -167,11 +173,9 @@
           <w:numId w:val="3"/>
         </w:numPr>
       </w:pPr>
-      <w:proofErr w:type="spellStart"/>
       <w:r>
         <w:t>plotly</w:t>
       </w:r>
-      <w:proofErr w:type="spellEnd"/>
     </w:p>
     <w:p>
       <w:pPr>
@@ -181,11 +185,9 @@
           <w:numId w:val="3"/>
         </w:numPr>
       </w:pPr>
-      <w:proofErr w:type="spellStart"/>
       <w:r>
         <w:t>scikit_learn</w:t>
       </w:r>
-      <w:proofErr w:type="spellEnd"/>
     </w:p>
     <w:p>
       <w:pPr>
@@ -195,11 +197,9 @@
           <w:numId w:val="3"/>
         </w:numPr>
       </w:pPr>
-      <w:proofErr w:type="spellStart"/>
       <w:r>
         <w:t>yfinance</w:t>
       </w:r>
-      <w:proofErr w:type="spellEnd"/>
     </w:p>
     <w:p/>
     <w:p>
@@ -331,7 +331,6 @@
         </w:numPr>
       </w:pPr>
       <w:r>
-        <w:lastRenderedPageBreak/>
         <w:t>Data selection</w:t>
       </w:r>
     </w:p>
@@ -359,6 +358,9 @@
     </w:p>
     <w:p>
       <w:r>
+        <w:rPr>
+          <w:noProof/>
+        </w:rPr>
         <w:drawing>
           <wp:inline distT="0" distB="0" distL="0" distR="0" wp14:anchorId="64D0963D" wp14:editId="76CF2FC8">
             <wp:extent cx="5943600" cy="2506345"/>
@@ -435,6 +437,9 @@
     <w:p/>
     <w:p>
       <w:r>
+        <w:rPr>
+          <w:noProof/>
+        </w:rPr>
         <w:drawing>
           <wp:inline distT="0" distB="0" distL="0" distR="0" wp14:anchorId="6A33A55E" wp14:editId="5416F12B">
             <wp:extent cx="5943600" cy="3478530"/>
@@ -514,33 +519,23 @@
     </w:p>
     <w:p>
       <w:r>
-        <w:t>Finally, it can be chosen what to estimate, this can be either the return (</w:t>
-      </w:r>
-      <w:proofErr w:type="spellStart"/>
-      <w:r>
-        <w:t>close_tmr</w:t>
-      </w:r>
-      <w:proofErr w:type="spellEnd"/>
-      <w:r>
-        <w:t xml:space="preserve"> – close)/close or the different directly (</w:t>
-      </w:r>
-      <w:proofErr w:type="spellStart"/>
-      <w:r>
-        <w:t>close_tmr</w:t>
-      </w:r>
-      <w:proofErr w:type="spellEnd"/>
-      <w:r>
-        <w:t xml:space="preserve"> – close).</w:t>
+        <w:t>Finally, it can be chosen what to estimate, this can be either the return (close_tmr – close)/close or the different directly (close_tmr – close).</w:t>
       </w:r>
     </w:p>
     <w:p>
       <w:r>
         <w:t>Again, this data can be plotted again in the scatter plot. This time it only plots the target value and the estimated (model output) value.</w:t>
       </w:r>
+      <w:r>
+        <w:t xml:space="preserve"> This doesn’t look to optimal for obvious reasons.</w:t>
+      </w:r>
     </w:p>
     <w:p/>
     <w:p>
       <w:r>
+        <w:rPr>
+          <w:noProof/>
+        </w:rPr>
         <w:drawing>
           <wp:inline distT="0" distB="0" distL="0" distR="0" wp14:anchorId="3B61C8C3" wp14:editId="1B82606E">
             <wp:extent cx="5943600" cy="4097655"/>
@@ -594,7 +589,37 @@
     </w:p>
     <w:p>
       <w:r>
-        <w:t>The code has been split over python and C#. For practical reasons python was used to build the front-end / application layer while C# focused more on the backend processes. Technically it is surely possible to write all code in python one of the goals was to see if it is possible to interact with different application easily with a web based front end. Arguably there are better communication protocols, for demonstration purposes this works fine.</w:t>
+        <w:t xml:space="preserve">The code has been split over python and C#. For practical reasons python was used to build the front-end </w:t>
+      </w:r>
+      <w:r>
+        <w:t>and</w:t>
+      </w:r>
+      <w:r>
+        <w:t xml:space="preserve"> application layer while C# focused more on the backend processes. Technically it is possible to write all code in python </w:t>
+      </w:r>
+      <w:r>
+        <w:t xml:space="preserve">however </w:t>
+      </w:r>
+      <w:r>
+        <w:t>one of the goals was to see if it is possible to interact with different application</w:t>
+      </w:r>
+      <w:r>
+        <w:t>s</w:t>
+      </w:r>
+      <w:r>
+        <w:t xml:space="preserve"> easily </w:t>
+      </w:r>
+      <w:r>
+        <w:t xml:space="preserve">using </w:t>
+      </w:r>
+      <w:r>
+        <w:t>a web based front end. Arguably there are better communication protocols, for demonstration purposes this work</w:t>
+      </w:r>
+      <w:r>
+        <w:t>ed</w:t>
+      </w:r>
+      <w:r>
+        <w:t xml:space="preserve"> fine.</w:t>
       </w:r>
     </w:p>
     <w:p>
@@ -648,13 +673,25 @@
         <w:t xml:space="preserve">has </w:t>
       </w:r>
       <w:r>
-        <w:t>good demonstration practices that highlights the strengths and weaknesses of the different approaches</w:t>
+        <w:t xml:space="preserve">a </w:t>
+      </w:r>
+      <w:r>
+        <w:t xml:space="preserve">good demonstration </w:t>
+      </w:r>
+      <w:r>
+        <w:t xml:space="preserve">value </w:t>
+      </w:r>
+      <w:r>
+        <w:t>that highlights the strengths and weaknesses of the different approaches</w:t>
       </w:r>
       <w:r>
         <w:t xml:space="preserve"> and as such it was also used</w:t>
       </w:r>
       <w:r>
-        <w:t>; to learn about best practices.</w:t>
+        <w:t>; to learn about best practices</w:t>
+      </w:r>
+      <w:r>
+        <w:t xml:space="preserve"> and to use the experience to focus on new projects.</w:t>
       </w:r>
     </w:p>
     <w:p/>
@@ -1137,7 +1174,7 @@
         <w:rFonts w:ascii="Calibri" w:eastAsiaTheme="minorEastAsia" w:hAnsi="Calibri" w:cs="Calibri" w:hint="default"/>
       </w:rPr>
     </w:lvl>
-    <w:lvl w:ilvl="1" w:tplc="04090003" w:tentative="1">
+    <w:lvl w:ilvl="1" w:tplc="04090003">
       <w:start w:val="1"/>
       <w:numFmt w:val="bullet"/>
       <w:lvlText w:val="o"/>

</xml_diff>